<commit_message>
implemented FinancialTrackerTests, StoremenagerTests, and FinancialTrackerUITests
</commit_message>
<xml_diff>
--- a/Automated Testing Documentation for Financial Tracker App.docx
+++ b/Automated Testing Documentation for Financial Tracker App.docx
@@ -80,7 +80,23 @@
           <w:kern w:val="0"/>
           <w14:ligatures w14:val="none"/>
         </w:rPr>
-        <w:t xml:space="preserve"> November 24, 2025</w:t>
+        <w:t xml:space="preserve"> November 2</w:t>
+      </w:r>
+      <w:r>
+        <w:rPr>
+          <w:rFonts w:ascii="Times New Roman" w:eastAsia="Times New Roman" w:hAnsi="Times New Roman" w:cs="Times New Roman"/>
+          <w:kern w:val="0"/>
+          <w14:ligatures w14:val="none"/>
+        </w:rPr>
+        <w:t>6</w:t>
+      </w:r>
+      <w:r>
+        <w:rPr>
+          <w:rFonts w:ascii="Times New Roman" w:eastAsia="Times New Roman" w:hAnsi="Times New Roman" w:cs="Times New Roman"/>
+          <w:kern w:val="0"/>
+          <w14:ligatures w14:val="none"/>
+        </w:rPr>
+        <w:t>, 2025</w:t>
       </w:r>
       <w:r>
         <w:rPr>
@@ -581,6 +597,74 @@
     </w:p>
     <w:p>
       <w:pPr>
+        <w:spacing w:before="100" w:beforeAutospacing="1" w:after="100" w:afterAutospacing="1" w:line="240" w:lineRule="auto"/>
+        <w:rPr>
+          <w:rFonts w:ascii="Times New Roman" w:eastAsia="Times New Roman" w:hAnsi="Times New Roman" w:cs="Times New Roman"/>
+          <w:kern w:val="0"/>
+          <w14:ligatures w14:val="none"/>
+        </w:rPr>
+      </w:pPr>
+      <w:r>
+        <w:rPr>
+          <w:rFonts w:ascii="Times New Roman" w:eastAsia="Times New Roman" w:hAnsi="Times New Roman" w:cs="Times New Roman"/>
+          <w:noProof/>
+          <w:kern w:val="0"/>
+        </w:rPr>
+        <w:drawing>
+          <wp:inline distT="0" distB="0" distL="0" distR="0" wp14:anchorId="5A446E6E" wp14:editId="57E09562">
+            <wp:extent cx="5943600" cy="3288665"/>
+            <wp:effectExtent l="0" t="0" r="0" b="635"/>
+            <wp:docPr id="879882172" name="Picture 2" descr="A screenshot of a tablet&#10;&#10;AI-generated content may be incorrect."/>
+            <wp:cNvGraphicFramePr>
+              <a:graphicFrameLocks xmlns:a="http://schemas.openxmlformats.org/drawingml/2006/main" noChangeAspect="1"/>
+            </wp:cNvGraphicFramePr>
+            <a:graphic xmlns:a="http://schemas.openxmlformats.org/drawingml/2006/main">
+              <a:graphicData uri="http://schemas.openxmlformats.org/drawingml/2006/picture">
+                <pic:pic xmlns:pic="http://schemas.openxmlformats.org/drawingml/2006/picture">
+                  <pic:nvPicPr>
+                    <pic:cNvPr id="879882172" name="Picture 2" descr="A screenshot of a tablet&#10;&#10;AI-generated content may be incorrect."/>
+                    <pic:cNvPicPr/>
+                  </pic:nvPicPr>
+                  <pic:blipFill>
+                    <a:blip r:embed="rId4" cstate="print">
+                      <a:extLst>
+                        <a:ext uri="{28A0092B-C50C-407E-A947-70E740481C1C}">
+                          <a14:useLocalDpi xmlns:a14="http://schemas.microsoft.com/office/drawing/2010/main" val="0"/>
+                        </a:ext>
+                      </a:extLst>
+                    </a:blip>
+                    <a:stretch>
+                      <a:fillRect/>
+                    </a:stretch>
+                  </pic:blipFill>
+                  <pic:spPr>
+                    <a:xfrm>
+                      <a:off x="0" y="0"/>
+                      <a:ext cx="5943600" cy="3288665"/>
+                    </a:xfrm>
+                    <a:prstGeom prst="rect">
+                      <a:avLst/>
+                    </a:prstGeom>
+                  </pic:spPr>
+                </pic:pic>
+              </a:graphicData>
+            </a:graphic>
+          </wp:inline>
+        </w:drawing>
+      </w:r>
+    </w:p>
+    <w:p>
+      <w:pPr>
+        <w:spacing w:before="100" w:beforeAutospacing="1" w:after="100" w:afterAutospacing="1" w:line="240" w:lineRule="auto"/>
+        <w:rPr>
+          <w:rFonts w:ascii="Times New Roman" w:eastAsia="Times New Roman" w:hAnsi="Times New Roman" w:cs="Times New Roman"/>
+          <w:kern w:val="0"/>
+          <w14:ligatures w14:val="none"/>
+        </w:rPr>
+      </w:pPr>
+    </w:p>
+    <w:p>
+      <w:pPr>
         <w:spacing w:after="0" w:line="240" w:lineRule="auto"/>
         <w:rPr>
           <w:rFonts w:ascii="Times New Roman" w:eastAsia="Times New Roman" w:hAnsi="Times New Roman" w:cs="Times New Roman"/>
@@ -704,7 +788,16 @@
           <w:kern w:val="0"/>
           <w14:ligatures w14:val="none"/>
         </w:rPr>
-        <w:t>Testing the trial version limits was also challenging because the StoreManager saves the pro purchase status to the device storage. This meant that after running a test that simulated purchasing pro, subsequent tests would think the user was already a pro user. I solved this by resetting the relevant storage values in the setup method that runs before each test, ensuring every test starts with a clean state.</w:t>
+        <w:t xml:space="preserve">Testing the trial version limits was also challenging because the StoreManager saves the pro purchase status to the device storage. This meant that after running a test that simulated </w:t>
+      </w:r>
+      <w:r>
+        <w:rPr>
+          <w:rFonts w:ascii="Times New Roman" w:eastAsia="Times New Roman" w:hAnsi="Times New Roman" w:cs="Times New Roman"/>
+          <w:kern w:val="0"/>
+          <w14:ligatures w14:val="none"/>
+        </w:rPr>
+        <w:lastRenderedPageBreak/>
+        <w:t>purchasing pro, subsequent tests would think the user was already a pro user. I solved this by resetting the relevant storage values in the setup method that runs before each test, ensuring every test starts with a clean state.</w:t>
       </w:r>
     </w:p>
     <w:p>
@@ -814,7 +907,6 @@
           <w:kern w:val="0"/>
           <w14:ligatures w14:val="none"/>
         </w:rPr>
-        <w:lastRenderedPageBreak/>
         <w:t>The most valuable lesson from this course was understanding that testing is not extra work that slows down development, but rather an investment that saves time in the long run. When I make changes to my app, I can run the tests to quickly verify that I did not accidentally break something that was working before. This gives me confidence to continue improving the app without fear of introducing new bugs.</w:t>
       </w:r>
     </w:p>

</xml_diff>